<commit_message>
Update project proposal and taks1
</commit_message>
<xml_diff>
--- a/Project Proposal.docx
+++ b/Project Proposal.docx
@@ -153,21 +153,12 @@
           <w:sz w:val="24"/>
         </w:rPr>
       </w:pPr>
-      <w:proofErr w:type="spellStart"/>
-      <w:r>
-        <w:rPr>
-          <w:rFonts w:ascii="Times New Roman" w:hAnsi="Times New Roman"/>
-          <w:sz w:val="24"/>
-        </w:rPr>
-        <w:t>Hongtao</w:t>
-      </w:r>
-      <w:proofErr w:type="spellEnd"/>
-      <w:r>
-        <w:rPr>
-          <w:rFonts w:ascii="Times New Roman" w:hAnsi="Times New Roman"/>
-          <w:sz w:val="24"/>
-        </w:rPr>
-        <w:t xml:space="preserve"> Ren</w:t>
+      <w:r>
+        <w:rPr>
+          <w:rFonts w:ascii="Times New Roman" w:hAnsi="Times New Roman"/>
+          <w:sz w:val="24"/>
+        </w:rPr>
+        <w:t>Hongtao Ren</w:t>
       </w:r>
       <w:r>
         <w:rPr>
@@ -247,7 +238,42 @@
           <w:rFonts w:ascii="Times New Roman" w:hAnsi="Times New Roman"/>
           <w:sz w:val="24"/>
         </w:rPr>
-        <w:t>prompt, we aim to predict a reliable bounding box for visual grounding and generate a realistic composite image. The main challenge is to maintain semantic plausibility and visual naturalness under limited computational resources.</w:t>
+        <w:t>prompt, we aim to predict a reliable bounding box and</w:t>
+      </w:r>
+      <w:r>
+        <w:rPr>
+          <w:rFonts w:ascii="Times New Roman" w:hAnsi="Times New Roman" w:hint="eastAsia"/>
+          <w:sz w:val="24"/>
+        </w:rPr>
+        <w:t xml:space="preserve"> </w:t>
+      </w:r>
+      <w:r>
+        <w:rPr>
+          <w:rFonts w:ascii="Times New Roman" w:hAnsi="Times New Roman"/>
+          <w:sz w:val="24"/>
+        </w:rPr>
+        <w:t>then</w:t>
+      </w:r>
+      <w:r>
+        <w:rPr>
+          <w:rFonts w:ascii="Times New Roman" w:hAnsi="Times New Roman"/>
+          <w:sz w:val="24"/>
+        </w:rPr>
+        <w:t xml:space="preserve"> generate a realistic composite image.</w:t>
+      </w:r>
+      <w:r>
+        <w:rPr>
+          <w:rFonts w:ascii="Times New Roman" w:hAnsi="Times New Roman" w:hint="eastAsia"/>
+          <w:sz w:val="24"/>
+        </w:rPr>
+        <w:t xml:space="preserve"> </w:t>
+      </w:r>
+      <w:r>
+        <w:rPr>
+          <w:rFonts w:ascii="Times New Roman" w:hAnsi="Times New Roman"/>
+          <w:sz w:val="24"/>
+        </w:rPr>
+        <w:t>The key challenge is to predict plausible and natural placements from weak supervision.</w:t>
       </w:r>
     </w:p>
     <w:p>
@@ -285,11 +311,46 @@
           <w:rFonts w:ascii="Times New Roman" w:hAnsi="Times New Roman"/>
           <w:sz w:val="24"/>
         </w:rPr>
-        <w:t>For</w:t>
-      </w:r>
-      <w:r>
-        <w:rPr>
-          <w:rFonts w:ascii="Times New Roman" w:hAnsi="Times New Roman"/>
+        <w:t>For text-prompt visual grounding</w:t>
+      </w:r>
+      <w:r>
+        <w:rPr>
+          <w:rFonts w:ascii="Times New Roman" w:hAnsi="Times New Roman"/>
+          <w:sz w:val="24"/>
+        </w:rPr>
+        <w:t xml:space="preserve">, </w:t>
+      </w:r>
+      <w:r>
+        <w:rPr>
+          <w:rFonts w:ascii="Times New Roman" w:hAnsi="Times New Roman"/>
+          <w:sz w:val="24"/>
+        </w:rPr>
+        <w:t>we adopt an instruction-following VLM pipeline based on LLa</w:t>
+      </w:r>
+      <w:r>
+        <w:rPr>
+          <w:rFonts w:ascii="Times New Roman" w:hAnsi="Times New Roman"/>
+          <w:sz w:val="24"/>
+        </w:rPr>
+        <w:t>V</w:t>
+      </w:r>
+      <w:r>
+        <w:rPr>
+          <w:rFonts w:ascii="Times New Roman" w:hAnsi="Times New Roman" w:hint="eastAsia"/>
+          <w:sz w:val="24"/>
+        </w:rPr>
+        <w:t>a</w:t>
+      </w:r>
+      <w:r>
+        <w:rPr>
+          <w:rFonts w:ascii="Times New Roman" w:hAnsi="Times New Roman" w:hint="eastAsia"/>
+          <w:sz w:val="24"/>
+        </w:rPr>
+        <w:t>.</w:t>
+      </w:r>
+      <w:r>
+        <w:rPr>
+          <w:rFonts w:ascii="Times New Roman" w:hAnsi="Times New Roman" w:hint="eastAsia"/>
           <w:sz w:val="24"/>
         </w:rPr>
         <w:t xml:space="preserve"> </w:t>
@@ -299,35 +360,49 @@
           <w:rFonts w:ascii="Times New Roman" w:hAnsi="Times New Roman"/>
           <w:sz w:val="24"/>
         </w:rPr>
-        <w:t>text</w:t>
-      </w:r>
-      <w:r>
-        <w:rPr>
-          <w:rFonts w:ascii="Times New Roman" w:hAnsi="Times New Roman"/>
-          <w:sz w:val="24"/>
-        </w:rPr>
-        <w:t>-</w:t>
-      </w:r>
-      <w:r>
-        <w:rPr>
-          <w:rFonts w:ascii="Times New Roman" w:hAnsi="Times New Roman"/>
-          <w:sz w:val="24"/>
-        </w:rPr>
-        <w:t>prompt visual grounding</w:t>
-      </w:r>
-      <w:r>
-        <w:rPr>
-          <w:rFonts w:ascii="Times New Roman" w:hAnsi="Times New Roman"/>
-          <w:sz w:val="24"/>
-        </w:rPr>
-        <w:t xml:space="preserve">, </w:t>
-      </w:r>
-      <w:r>
-        <w:rPr>
-          <w:rFonts w:ascii="Times New Roman" w:hAnsi="Times New Roman"/>
-          <w:sz w:val="24"/>
-        </w:rPr>
-        <w:t>we use Grounding DINO to take a background image and a text query, generate multiple region proposals, and output the highest confidence bounding box.</w:t>
+        <w:t>The model takes a scene image and a placement instruction</w:t>
+      </w:r>
+      <w:r>
+        <w:rPr>
+          <w:rFonts w:ascii="Times New Roman" w:hAnsi="Times New Roman"/>
+          <w:sz w:val="24"/>
+        </w:rPr>
+        <w:t xml:space="preserve">, and then </w:t>
+      </w:r>
+      <w:r>
+        <w:rPr>
+          <w:rFonts w:ascii="Times New Roman" w:hAnsi="Times New Roman"/>
+          <w:sz w:val="24"/>
+        </w:rPr>
+        <w:t>generates a bounding box prediction</w:t>
+      </w:r>
+      <w:r>
+        <w:rPr>
+          <w:rFonts w:ascii="Times New Roman" w:hAnsi="Times New Roman" w:hint="eastAsia"/>
+          <w:sz w:val="24"/>
+        </w:rPr>
+        <w:t xml:space="preserve"> </w:t>
+      </w:r>
+      <w:r>
+        <w:rPr>
+          <w:rFonts w:ascii="Times New Roman" w:hAnsi="Times New Roman"/>
+          <w:sz w:val="24"/>
+        </w:rPr>
+        <w:t>in the constrained format</w:t>
+      </w:r>
+      <w:r>
+        <w:rPr>
+          <w:rFonts w:ascii="Times New Roman" w:hAnsi="Times New Roman"/>
+          <w:sz w:val="24"/>
+        </w:rPr>
+        <w:t xml:space="preserve"> [left, top, right, bottom]</w:t>
+      </w:r>
+      <w:r>
+        <w:rPr>
+          <w:rFonts w:ascii="Times New Roman" w:hAnsi="Times New Roman"/>
+          <w:sz w:val="24"/>
+        </w:rPr>
+        <w:t>.</w:t>
       </w:r>
     </w:p>
     <w:p>
@@ -343,11 +418,46 @@
           <w:rFonts w:ascii="Times New Roman" w:hAnsi="Times New Roman"/>
           <w:sz w:val="24"/>
         </w:rPr>
-        <w:t>For</w:t>
-      </w:r>
-      <w:r>
-        <w:rPr>
-          <w:rFonts w:ascii="Times New Roman" w:hAnsi="Times New Roman"/>
+        <w:t>For patch-prompt object composition</w:t>
+      </w:r>
+      <w:r>
+        <w:rPr>
+          <w:rFonts w:ascii="Times New Roman" w:hAnsi="Times New Roman"/>
+          <w:sz w:val="24"/>
+        </w:rPr>
+        <w:t>,</w:t>
+      </w:r>
+      <w:r>
+        <w:rPr>
+          <w:rFonts w:ascii="Times New Roman" w:hAnsi="Times New Roman"/>
+          <w:sz w:val="24"/>
+        </w:rPr>
+        <w:t xml:space="preserve"> we plan to fine-tune LLa</w:t>
+      </w:r>
+      <w:r>
+        <w:rPr>
+          <w:rFonts w:ascii="Times New Roman" w:hAnsi="Times New Roman"/>
+          <w:sz w:val="24"/>
+        </w:rPr>
+        <w:t>V</w:t>
+      </w:r>
+      <w:r>
+        <w:rPr>
+          <w:rFonts w:ascii="Times New Roman" w:hAnsi="Times New Roman"/>
+          <w:sz w:val="24"/>
+        </w:rPr>
+        <w:t xml:space="preserve">a to </w:t>
+      </w:r>
+      <w:r>
+        <w:rPr>
+          <w:rFonts w:ascii="Times New Roman" w:hAnsi="Times New Roman"/>
+          <w:sz w:val="24"/>
+        </w:rPr>
+        <w:t>condition on both the scene image and the object patch.</w:t>
+      </w:r>
+      <w:r>
+        <w:rPr>
+          <w:rFonts w:ascii="Times New Roman" w:hAnsi="Times New Roman" w:hint="eastAsia"/>
           <w:sz w:val="24"/>
         </w:rPr>
         <w:t xml:space="preserve"> </w:t>
@@ -357,51 +467,21 @@
           <w:rFonts w:ascii="Times New Roman" w:hAnsi="Times New Roman"/>
           <w:sz w:val="24"/>
         </w:rPr>
-        <w:t>patch</w:t>
-      </w:r>
-      <w:r>
-        <w:rPr>
-          <w:rFonts w:ascii="Times New Roman" w:hAnsi="Times New Roman"/>
-          <w:sz w:val="24"/>
-        </w:rPr>
-        <w:t>-</w:t>
-      </w:r>
-      <w:r>
-        <w:rPr>
-          <w:rFonts w:ascii="Times New Roman" w:hAnsi="Times New Roman"/>
-          <w:sz w:val="24"/>
-        </w:rPr>
-        <w:t>prompt object composition</w:t>
-      </w:r>
-      <w:r>
-        <w:rPr>
-          <w:rFonts w:ascii="Times New Roman" w:hAnsi="Times New Roman"/>
-          <w:sz w:val="24"/>
-        </w:rPr>
-        <w:t>, w</w:t>
-      </w:r>
-      <w:r>
-        <w:rPr>
-          <w:rFonts w:ascii="Times New Roman" w:hAnsi="Times New Roman"/>
-          <w:sz w:val="24"/>
-        </w:rPr>
-        <w:t>e use a sample score pipeline for placement, generating candidate boxes and using CLIP as a vision language scorer to rank candidate composites and select the final placement.</w:t>
-      </w:r>
-    </w:p>
-    <w:p>
-      <w:pPr>
-        <w:spacing w:line="360" w:lineRule="auto"/>
-        <w:rPr>
-          <w:rFonts w:ascii="Times New Roman" w:hAnsi="Times New Roman"/>
-          <w:sz w:val="24"/>
-        </w:rPr>
-      </w:pPr>
-      <w:r>
-        <w:rPr>
-          <w:rFonts w:ascii="Times New Roman" w:hAnsi="Times New Roman"/>
-          <w:sz w:val="24"/>
-        </w:rPr>
-        <w:t>To fit limited compute, we restrict the number of candidates, use moderate image resolution, and keep batch sizes small for stable inference.</w:t>
+        <w:t>The model predicts a placement bounding box for the patch. Then we synthesize the composite image using a deterministic copy-paste pipeline.</w:t>
+      </w:r>
+      <w:r>
+        <w:rPr>
+          <w:rFonts w:ascii="Times New Roman" w:hAnsi="Times New Roman" w:hint="eastAsia"/>
+          <w:sz w:val="24"/>
+        </w:rPr>
+        <w:t xml:space="preserve"> </w:t>
+      </w:r>
+      <w:r>
+        <w:rPr>
+          <w:rFonts w:ascii="Times New Roman" w:hAnsi="Times New Roman"/>
+          <w:sz w:val="24"/>
+        </w:rPr>
+        <w:t>We use parameter-efficient fine-tuning, such as LoRA, to keep training feasible and reproducible.</w:t>
       </w:r>
     </w:p>
     <w:p>
@@ -439,18 +519,16 @@
     <w:tbl>
       <w:tblPr>
         <w:tblStyle w:val="TableGrid"/>
-        <w:tblW w:w="0" w:type="auto"/>
-        <w:jc w:val="center"/>
+        <w:tblW w:w="9209" w:type="dxa"/>
         <w:tblLook w:val="04A0" w:firstRow="1" w:lastRow="0" w:firstColumn="1" w:lastColumn="0" w:noHBand="0" w:noVBand="1"/>
       </w:tblPr>
       <w:tblGrid>
         <w:gridCol w:w="1129"/>
-        <w:gridCol w:w="4536"/>
+        <w:gridCol w:w="8080"/>
       </w:tblGrid>
       <w:tr>
         <w:trPr>
           <w:trHeight w:val="43"/>
-          <w:jc w:val="center"/>
         </w:trPr>
         <w:tc>
           <w:tcPr>
@@ -475,7 +553,7 @@
         </w:tc>
         <w:tc>
           <w:tcPr>
-            <w:tcW w:w="4536" w:type="dxa"/>
+            <w:tcW w:w="8080" w:type="dxa"/>
           </w:tcPr>
           <w:p>
             <w:pPr>
@@ -498,7 +576,6 @@
       <w:tr>
         <w:trPr>
           <w:trHeight w:val="159"/>
-          <w:jc w:val="center"/>
         </w:trPr>
         <w:tc>
           <w:tcPr>
@@ -530,7 +607,7 @@
         </w:tc>
         <w:tc>
           <w:tcPr>
-            <w:tcW w:w="4536" w:type="dxa"/>
+            <w:tcW w:w="8080" w:type="dxa"/>
           </w:tcPr>
           <w:p>
             <w:pPr>
@@ -545,57 +622,12 @@
                 <w:rFonts w:ascii="Times New Roman" w:hAnsi="Times New Roman"/>
                 <w:sz w:val="24"/>
               </w:rPr>
-              <w:t xml:space="preserve">Implement </w:t>
-            </w:r>
-            <w:r>
-              <w:rPr>
-                <w:rFonts w:ascii="Times New Roman" w:hAnsi="Times New Roman"/>
-                <w:sz w:val="24"/>
-              </w:rPr>
-              <w:t>t</w:t>
-            </w:r>
-            <w:r>
-              <w:rPr>
-                <w:rFonts w:ascii="Times New Roman" w:hAnsi="Times New Roman"/>
-                <w:sz w:val="24"/>
-              </w:rPr>
-              <w:t>ext</w:t>
-            </w:r>
-            <w:r>
-              <w:rPr>
-                <w:rFonts w:ascii="Times New Roman" w:hAnsi="Times New Roman"/>
-                <w:sz w:val="24"/>
-              </w:rPr>
-              <w:t>-</w:t>
-            </w:r>
-            <w:r>
-              <w:rPr>
-                <w:rFonts w:ascii="Times New Roman" w:hAnsi="Times New Roman"/>
-                <w:sz w:val="24"/>
-              </w:rPr>
-              <w:t>prompt</w:t>
-            </w:r>
-            <w:r>
-              <w:rPr>
-                <w:rFonts w:ascii="Times New Roman" w:hAnsi="Times New Roman"/>
-                <w:sz w:val="24"/>
-              </w:rPr>
-              <w:t xml:space="preserve"> </w:t>
-            </w:r>
-            <w:r>
-              <w:rPr>
-                <w:rFonts w:ascii="Times New Roman" w:hAnsi="Times New Roman"/>
-                <w:sz w:val="24"/>
-              </w:rPr>
-              <w:t>Visual Grounding</w:t>
+              <w:t>Text-prompt visual grounding baseline, prompt design, box parsing, and evaluation</w:t>
             </w:r>
           </w:p>
         </w:tc>
       </w:tr>
       <w:tr>
-        <w:trPr>
-          <w:jc w:val="center"/>
-        </w:trPr>
         <w:tc>
           <w:tcPr>
             <w:tcW w:w="1129" w:type="dxa"/>
@@ -626,7 +658,7 @@
         </w:tc>
         <w:tc>
           <w:tcPr>
-            <w:tcW w:w="4536" w:type="dxa"/>
+            <w:tcW w:w="8080" w:type="dxa"/>
           </w:tcPr>
           <w:p>
             <w:pPr>
@@ -641,14 +673,14 @@
                 <w:rFonts w:ascii="Times New Roman" w:hAnsi="Times New Roman"/>
                 <w:sz w:val="24"/>
               </w:rPr>
-              <w:t xml:space="preserve">Implement </w:t>
+              <w:t>P</w:t>
             </w:r>
             <w:r>
               <w:rPr>
                 <w:rFonts w:ascii="Times New Roman" w:hAnsi="Times New Roman"/>
                 <w:sz w:val="24"/>
               </w:rPr>
-              <w:t>patch</w:t>
+              <w:t>atch</w:t>
             </w:r>
             <w:r>
               <w:rPr>
@@ -664,13 +696,17 @@
               </w:rPr>
               <w:t>prompt object composition</w:t>
             </w:r>
+            <w:r>
+              <w:rPr>
+                <w:rFonts w:ascii="Times New Roman" w:hAnsi="Times New Roman"/>
+                <w:sz w:val="24"/>
+              </w:rPr>
+              <w:t>, LLaVa fine-tuning, and composition pipeline</w:t>
+            </w:r>
           </w:p>
         </w:tc>
       </w:tr>
       <w:tr>
-        <w:trPr>
-          <w:jc w:val="center"/>
-        </w:trPr>
         <w:tc>
           <w:tcPr>
             <w:tcW w:w="1129" w:type="dxa"/>
@@ -694,7 +730,7 @@
         </w:tc>
         <w:tc>
           <w:tcPr>
-            <w:tcW w:w="4536" w:type="dxa"/>
+            <w:tcW w:w="8080" w:type="dxa"/>
           </w:tcPr>
           <w:p>
             <w:pPr>
@@ -709,7 +745,7 @@
                 <w:rFonts w:ascii="Times New Roman" w:hAnsi="Times New Roman"/>
                 <w:sz w:val="24"/>
               </w:rPr>
-              <w:t>Finish project report</w:t>
+              <w:t>Final evaluation and report submission</w:t>
             </w:r>
           </w:p>
         </w:tc>
@@ -719,7 +755,7 @@
       <w:pPr>
         <w:spacing w:line="20" w:lineRule="atLeast"/>
         <w:rPr>
-          <w:rFonts w:ascii="Times New Roman" w:hAnsi="Times New Roman" w:hint="eastAsia"/>
+          <w:rFonts w:ascii="Times New Roman" w:hAnsi="Times New Roman"/>
           <w:sz w:val="24"/>
         </w:rPr>
       </w:pPr>
@@ -919,7 +955,8 @@
     <w:r>
       <w:rPr>
         <w:rFonts w:ascii="Times New Roman" w:hAnsi="Times New Roman"/>
-        <w:sz w:val="24"/>
+        <w:sz w:val="21"/>
+        <w:szCs w:val="21"/>
       </w:rPr>
       <w:t>Vision-Language Model for Image Composition</w:t>
     </w:r>
@@ -1936,6 +1973,29 @@
       </w:tblBorders>
     </w:tblPr>
   </w:style>
+  <w:style w:type="character" w:styleId="Hyperlink">
+    <w:name w:val="Hyperlink"/>
+    <w:basedOn w:val="DefaultParagraphFont"/>
+    <w:uiPriority w:val="99"/>
+    <w:unhideWhenUsed/>
+    <w:rsid w:val="003D60B1"/>
+    <w:rPr>
+      <w:color w:val="0563C1" w:themeColor="hyperlink"/>
+      <w:u w:val="single"/>
+    </w:rPr>
+  </w:style>
+  <w:style w:type="character" w:styleId="UnresolvedMention">
+    <w:name w:val="Unresolved Mention"/>
+    <w:basedOn w:val="DefaultParagraphFont"/>
+    <w:uiPriority w:val="99"/>
+    <w:semiHidden/>
+    <w:unhideWhenUsed/>
+    <w:rsid w:val="003D60B1"/>
+    <w:rPr>
+      <w:color w:val="605E5C"/>
+      <w:shd w:val="clear" w:color="auto" w:fill="E1DFDD"/>
+    </w:rPr>
+  </w:style>
 </w:styles>
 </file>
 

</xml_diff>